<commit_message>
Añadido relación vistas-escenarios de calidad
</commit_message>
<xml_diff>
--- a/extract/Documentacion/Documentación.docx
+++ b/extract/Documentacion/Documentación.docx
@@ -24,6 +24,7 @@
           <w:r>
             <w:rPr>
               <w:noProof/>
+              <w:lang w:eastAsia="es-ES"/>
             </w:rPr>
             <mc:AlternateContent>
               <mc:Choice Requires="wpg">
@@ -275,7 +276,7 @@
               </mc:Choice>
               <mc:Fallback>
                 <w:pict>
-                  <v:group w14:anchorId="1CBC3E5A" id="Grupo 149" o:spid="_x0000_s1026" style="position:absolute;margin-left:0;margin-top:0;width:8in;height:95.7pt;z-index:251663872;mso-width-percent:941;mso-height-percent:121;mso-top-percent:23;mso-position-horizontal:center;mso-position-horizontal-relative:page;mso-position-vertical-relative:page;mso-width-percent:941;mso-height-percent:121;mso-top-percent:23" coordorigin="" coordsize="73152,12161" o:gfxdata="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">
+                  <v:group w14:anchorId="79F24D32" id="Grupo 149" o:spid="_x0000_s1026" style="position:absolute;margin-left:0;margin-top:0;width:8in;height:95.7pt;z-index:251663872;mso-width-percent:941;mso-height-percent:121;mso-top-percent:23;mso-position-horizontal:center;mso-position-horizontal-relative:page;mso-position-vertical-relative:page;mso-width-percent:941;mso-height-percent:121;mso-top-percent:23" coordorigin="" coordsize="73152,12161" o:gfxdata="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">
                     <v:shape id="Rectángulo 51" o:spid="_x0000_s1027" style="position:absolute;width:73152;height:11303;visibility:visible;mso-wrap-style:square;v-text-anchor:middle" coordsize="7312660,1129665" o:gfxdata="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" path="m,l7312660,r,1129665l3619500,733425,,1091565,,xe" fillcolor="#5b9bd5 [3204]" stroked="f" strokeweight="1pt">
                       <v:stroke joinstyle="miter"/>
                       <v:path arrowok="t" o:connecttype="custom" o:connectlocs="0,0;7315200,0;7315200,1130373;3620757,733885;0,1092249;0,0" o:connectangles="0,0,0,0,0,0"/>
@@ -292,6 +293,7 @@
           <w:r>
             <w:rPr>
               <w:noProof/>
+              <w:lang w:eastAsia="es-ES"/>
             </w:rPr>
             <mc:AlternateContent>
               <mc:Choice Requires="wps">
@@ -386,6 +388,7 @@
                                     <w:dataBinding w:prefixMappings="xmlns:ns0='http://schemas.microsoft.com/office/2006/coverPageProps' " w:xpath="/ns0:CoverPageProperties[1]/ns0:CompanyEmail[1]" w:storeItemID="{55AF091B-3C7A-41E3-B477-F2FDAA23CFDA}"/>
                                     <w:text/>
                                   </w:sdtPr>
+                                  <w:sdtEndPr/>
                                   <w:sdtContent>
                                     <w:r>
                                       <w:rPr>
@@ -461,6 +464,7 @@
                               <w:dataBinding w:prefixMappings="xmlns:ns0='http://schemas.microsoft.com/office/2006/coverPageProps' " w:xpath="/ns0:CoverPageProperties[1]/ns0:CompanyEmail[1]" w:storeItemID="{55AF091B-3C7A-41E3-B477-F2FDAA23CFDA}"/>
                               <w:text/>
                             </w:sdtPr>
+                            <w:sdtEndPr/>
                             <w:sdtContent>
                               <w:r>
                                 <w:rPr>
@@ -484,6 +488,7 @@
           <w:r>
             <w:rPr>
               <w:noProof/>
+              <w:lang w:eastAsia="es-ES"/>
             </w:rPr>
             <mc:AlternateContent>
               <mc:Choice Requires="wps">
@@ -557,6 +562,7 @@
                                   <w:dataBinding w:prefixMappings="xmlns:ns0='http://schemas.microsoft.com/office/2006/coverPageProps' " w:xpath="/ns0:CoverPageProperties[1]/ns0:Abstract[1]" w:storeItemID="{55AF091B-3C7A-41E3-B477-F2FDAA23CFDA}"/>
                                   <w:text w:multiLine="1"/>
                                 </w:sdtPr>
+                                <w:sdtEndPr/>
                                 <w:sdtContent>
                                   <w:p>
                                     <w:pPr>
@@ -617,6 +623,7 @@
                             <w:dataBinding w:prefixMappings="xmlns:ns0='http://schemas.microsoft.com/office/2006/coverPageProps' " w:xpath="/ns0:CoverPageProperties[1]/ns0:Abstract[1]" w:storeItemID="{55AF091B-3C7A-41E3-B477-F2FDAA23CFDA}"/>
                             <w:text w:multiLine="1"/>
                           </w:sdtPr>
+                          <w:sdtEndPr/>
                           <w:sdtContent>
                             <w:p>
                               <w:pPr>
@@ -650,6 +657,7 @@
           <w:r>
             <w:rPr>
               <w:noProof/>
+              <w:lang w:eastAsia="es-ES"/>
             </w:rPr>
             <mc:AlternateContent>
               <mc:Choice Requires="wps">
@@ -764,6 +772,7 @@
                                   <w:dataBinding w:prefixMappings="xmlns:ns0='http://purl.org/dc/elements/1.1/' xmlns:ns1='http://schemas.openxmlformats.org/package/2006/metadata/core-properties' " w:xpath="/ns1:coreProperties[1]/ns0:subject[1]" w:storeItemID="{6C3C8BC8-F283-45AE-878A-BAB7291924A1}"/>
                                   <w:text/>
                                 </w:sdtPr>
+                                <w:sdtEndPr/>
                                 <w:sdtContent>
                                   <w:p>
                                     <w:pPr>
@@ -865,6 +874,7 @@
                             <w:dataBinding w:prefixMappings="xmlns:ns0='http://purl.org/dc/elements/1.1/' xmlns:ns1='http://schemas.openxmlformats.org/package/2006/metadata/core-properties' " w:xpath="/ns1:coreProperties[1]/ns0:subject[1]" w:storeItemID="{6C3C8BC8-F283-45AE-878A-BAB7291924A1}"/>
                             <w:text/>
                           </w:sdtPr>
+                          <w:sdtEndPr/>
                           <w:sdtContent>
                             <w:p>
                               <w:pPr>
@@ -990,6 +1000,12 @@
     </w:sdt>
     <w:sdt>
       <w:sdtPr>
+        <w:rPr>
+          <w:rFonts w:asciiTheme="minorHAnsi" w:eastAsiaTheme="minorEastAsia" w:hAnsiTheme="minorHAnsi" w:cstheme="minorBidi"/>
+          <w:color w:val="auto"/>
+          <w:sz w:val="21"/>
+          <w:szCs w:val="21"/>
+        </w:rPr>
         <w:id w:val="-908072919"/>
         <w:docPartObj>
           <w:docPartGallery w:val="Table of Contents"/>
@@ -998,12 +1014,8 @@
       </w:sdtPr>
       <w:sdtEndPr>
         <w:rPr>
-          <w:rFonts w:asciiTheme="minorHAnsi" w:eastAsiaTheme="minorEastAsia" w:hAnsiTheme="minorHAnsi" w:cstheme="minorBidi"/>
           <w:b/>
           <w:bCs/>
-          <w:color w:val="auto"/>
-          <w:sz w:val="21"/>
-          <w:szCs w:val="21"/>
         </w:rPr>
       </w:sdtEndPr>
       <w:sdtContent>
@@ -1860,31 +1872,6 @@
     </w:p>
     <w:p>
       <w:pPr>
-        <w:jc w:val="both"/>
-        <w:rPr>
-          <w:b/>
-        </w:rPr>
-      </w:pPr>
-      <w:r>
-        <w:tab/>
-      </w:r>
-      <w:r>
-        <w:tab/>
-      </w:r>
-      <w:r>
-        <w:rPr>
-          <w:b/>
-        </w:rPr>
-        <w:t>Insertar el diagrama contextual aquí.</w:t>
-      </w:r>
-    </w:p>
-    <w:p>
-      <w:pPr>
-        <w:jc w:val="both"/>
-      </w:pPr>
-    </w:p>
-    <w:p>
-      <w:pPr>
         <w:pStyle w:val="Encabezado1"/>
         <w:numPr>
           <w:ilvl w:val="0"/>
@@ -2025,6 +2012,7 @@
         <w:rPr>
           <w:u w:val="single"/>
         </w:rPr>
+        <w:lastRenderedPageBreak/>
         <w:t>Requisitos No Funcionales</w:t>
       </w:r>
       <w:bookmarkEnd w:id="2"/>
@@ -2510,6 +2498,11 @@
         </w:tc>
       </w:tr>
     </w:tbl>
+    <w:p>
+      <w:pPr>
+        <w:jc w:val="both"/>
+      </w:pPr>
+    </w:p>
     <w:p>
       <w:pPr>
         <w:jc w:val="both"/>
@@ -2567,11 +2560,6 @@
         <w:t>Los diferentes atributos de calidad son de interés para alguno de los Stakeholders. La siguiente tabla muestra la lista de intereses para el proyecto actual:</w:t>
       </w:r>
     </w:p>
-    <w:p>
-      <w:pPr>
-        <w:jc w:val="both"/>
-      </w:pPr>
-    </w:p>
     <w:tbl>
       <w:tblPr>
         <w:tblStyle w:val="Sombreadoclaro-nfasis1"/>
@@ -3374,7 +3362,6 @@
               <w:jc w:val="both"/>
             </w:pPr>
             <w:r>
-              <w:lastRenderedPageBreak/>
               <w:t>AT006</w:t>
             </w:r>
           </w:p>
@@ -3472,8 +3459,6 @@
       <w:pPr>
         <w:jc w:val="both"/>
       </w:pPr>
-      <w:bookmarkStart w:id="7" w:name="_GoBack"/>
-      <w:bookmarkEnd w:id="7"/>
     </w:p>
     <w:p>
       <w:pPr>
@@ -4134,21 +4119,322 @@
     <w:p>
       <w:pPr>
         <w:pStyle w:val="Encabezado1"/>
+        <w:numPr>
+          <w:ilvl w:val="0"/>
+          <w:numId w:val="8"/>
+        </w:numPr>
         <w:jc w:val="both"/>
-      </w:pPr>
-      <w:bookmarkStart w:id="8" w:name="_Toc413057033"/>
-      <w:r>
-        <w:t>9.</w:t>
-      </w:r>
-      <w:r>
-        <w:t xml:space="preserve"> </w:t>
-      </w:r>
+        <w:rPr>
+          <w:u w:val="single"/>
+        </w:rPr>
+      </w:pPr>
+      <w:bookmarkStart w:id="7" w:name="_Toc413057033"/>
       <w:r>
         <w:rPr>
           <w:u w:val="single"/>
         </w:rPr>
         <w:t>Vistas</w:t>
       </w:r>
+      <w:bookmarkEnd w:id="7"/>
+    </w:p>
+    <w:tbl>
+      <w:tblPr>
+        <w:tblStyle w:val="Tabladecuadrcula3-nfasis5"/>
+        <w:tblW w:w="8927" w:type="dxa"/>
+        <w:tblLook w:val="04A0" w:firstRow="1" w:lastRow="0" w:firstColumn="1" w:lastColumn="0" w:noHBand="0" w:noVBand="1"/>
+      </w:tblPr>
+      <w:tblGrid>
+        <w:gridCol w:w="2231"/>
+        <w:gridCol w:w="2232"/>
+        <w:gridCol w:w="2232"/>
+        <w:gridCol w:w="2232"/>
+      </w:tblGrid>
+      <w:tr>
+        <w:trPr>
+          <w:cnfStyle w:val="100000000000" w:firstRow="1" w:lastRow="0" w:firstColumn="0" w:lastColumn="0" w:oddVBand="0" w:evenVBand="0" w:oddHBand="0" w:evenHBand="0" w:firstRowFirstColumn="0" w:firstRowLastColumn="0" w:lastRowFirstColumn="0" w:lastRowLastColumn="0"/>
+          <w:trHeight w:val="434"/>
+        </w:trPr>
+        <w:tc>
+          <w:tcPr>
+            <w:cnfStyle w:val="001000000100" w:firstRow="0" w:lastRow="0" w:firstColumn="1" w:lastColumn="0" w:oddVBand="0" w:evenVBand="0" w:oddHBand="0" w:evenHBand="0" w:firstRowFirstColumn="1" w:firstRowLastColumn="0" w:lastRowFirstColumn="0" w:lastRowLastColumn="0"/>
+            <w:tcW w:w="2231" w:type="dxa"/>
+          </w:tcPr>
+          <w:p>
+            <w:pPr>
+              <w:pStyle w:val="Prrafodelista"/>
+              <w:ind w:left="0"/>
+            </w:pPr>
+            <w:r>
+              <w:t>Vistas</w:t>
+            </w:r>
+          </w:p>
+        </w:tc>
+        <w:tc>
+          <w:tcPr>
+            <w:tcW w:w="2232" w:type="dxa"/>
+          </w:tcPr>
+          <w:p>
+            <w:pPr>
+              <w:pStyle w:val="Prrafodelista"/>
+              <w:ind w:left="0"/>
+              <w:cnfStyle w:val="100000000000" w:firstRow="1" w:lastRow="0" w:firstColumn="0" w:lastColumn="0" w:oddVBand="0" w:evenVBand="0" w:oddHBand="0" w:evenHBand="0" w:firstRowFirstColumn="0" w:firstRowLastColumn="0" w:lastRowFirstColumn="0" w:lastRowLastColumn="0"/>
+            </w:pPr>
+            <w:proofErr w:type="spellStart"/>
+            <w:r>
+              <w:t>Stakeholders</w:t>
+            </w:r>
+            <w:proofErr w:type="spellEnd"/>
+          </w:p>
+        </w:tc>
+        <w:tc>
+          <w:tcPr>
+            <w:tcW w:w="2232" w:type="dxa"/>
+          </w:tcPr>
+          <w:p>
+            <w:pPr>
+              <w:pStyle w:val="Prrafodelista"/>
+              <w:ind w:left="0"/>
+              <w:cnfStyle w:val="100000000000" w:firstRow="1" w:lastRow="0" w:firstColumn="0" w:lastColumn="0" w:oddVBand="0" w:evenVBand="0" w:oddHBand="0" w:evenHBand="0" w:firstRowFirstColumn="0" w:firstRowLastColumn="0" w:lastRowFirstColumn="0" w:lastRowLastColumn="0"/>
+            </w:pPr>
+            <w:r>
+              <w:t xml:space="preserve">Atributos de calidad </w:t>
+            </w:r>
+          </w:p>
+        </w:tc>
+        <w:tc>
+          <w:tcPr>
+            <w:tcW w:w="2232" w:type="dxa"/>
+          </w:tcPr>
+          <w:p>
+            <w:pPr>
+              <w:pStyle w:val="Prrafodelista"/>
+              <w:ind w:left="0"/>
+              <w:cnfStyle w:val="100000000000" w:firstRow="1" w:lastRow="0" w:firstColumn="0" w:lastColumn="0" w:oddVBand="0" w:evenVBand="0" w:oddHBand="0" w:evenHBand="0" w:firstRowFirstColumn="0" w:firstRowLastColumn="0" w:lastRowFirstColumn="0" w:lastRowLastColumn="0"/>
+            </w:pPr>
+            <w:r>
+              <w:t>Escenarios</w:t>
+            </w:r>
+          </w:p>
+        </w:tc>
+      </w:tr>
+      <w:tr>
+        <w:trPr>
+          <w:cnfStyle w:val="000000100000" w:firstRow="0" w:lastRow="0" w:firstColumn="0" w:lastColumn="0" w:oddVBand="0" w:evenVBand="0" w:oddHBand="1" w:evenHBand="0" w:firstRowFirstColumn="0" w:firstRowLastColumn="0" w:lastRowFirstColumn="0" w:lastRowLastColumn="0"/>
+          <w:trHeight w:val="434"/>
+        </w:trPr>
+        <w:tc>
+          <w:tcPr>
+            <w:cnfStyle w:val="001000000000" w:firstRow="0" w:lastRow="0" w:firstColumn="1" w:lastColumn="0" w:oddVBand="0" w:evenVBand="0" w:oddHBand="0" w:evenHBand="0" w:firstRowFirstColumn="0" w:firstRowLastColumn="0" w:lastRowFirstColumn="0" w:lastRowLastColumn="0"/>
+            <w:tcW w:w="2231" w:type="dxa"/>
+          </w:tcPr>
+          <w:p>
+            <w:pPr>
+              <w:pStyle w:val="Prrafodelista"/>
+              <w:ind w:left="0"/>
+            </w:pPr>
+            <w:proofErr w:type="spellStart"/>
+            <w:r>
+              <w:t>Loggin</w:t>
+            </w:r>
+            <w:proofErr w:type="spellEnd"/>
+          </w:p>
+        </w:tc>
+        <w:tc>
+          <w:tcPr>
+            <w:tcW w:w="2232" w:type="dxa"/>
+          </w:tcPr>
+          <w:p>
+            <w:pPr>
+              <w:pStyle w:val="Prrafodelista"/>
+              <w:ind w:left="0"/>
+              <w:cnfStyle w:val="000000100000" w:firstRow="0" w:lastRow="0" w:firstColumn="0" w:lastColumn="0" w:oddVBand="0" w:evenVBand="0" w:oddHBand="1" w:evenHBand="0" w:firstRowFirstColumn="0" w:firstRowLastColumn="0" w:lastRowFirstColumn="0" w:lastRowLastColumn="0"/>
+            </w:pPr>
+            <w:r>
+              <w:t>ST-02, ST-03</w:t>
+            </w:r>
+          </w:p>
+        </w:tc>
+        <w:tc>
+          <w:tcPr>
+            <w:tcW w:w="2232" w:type="dxa"/>
+          </w:tcPr>
+          <w:p>
+            <w:pPr>
+              <w:pStyle w:val="Prrafodelista"/>
+              <w:ind w:left="0"/>
+              <w:cnfStyle w:val="000000100000" w:firstRow="0" w:lastRow="0" w:firstColumn="0" w:lastColumn="0" w:oddVBand="0" w:evenVBand="0" w:oddHBand="1" w:evenHBand="0" w:firstRowFirstColumn="0" w:firstRowLastColumn="0" w:lastRowFirstColumn="0" w:lastRowLastColumn="0"/>
+            </w:pPr>
+            <w:r>
+              <w:t>AT002, AT005, AT003</w:t>
+            </w:r>
+          </w:p>
+        </w:tc>
+        <w:tc>
+          <w:tcPr>
+            <w:tcW w:w="2232" w:type="dxa"/>
+          </w:tcPr>
+          <w:p>
+            <w:pPr>
+              <w:pStyle w:val="Prrafodelista"/>
+              <w:ind w:left="0"/>
+              <w:cnfStyle w:val="000000100000" w:firstRow="0" w:lastRow="0" w:firstColumn="0" w:lastColumn="0" w:oddVBand="0" w:evenVBand="0" w:oddHBand="1" w:evenHBand="0" w:firstRowFirstColumn="0" w:firstRowLastColumn="0" w:lastRowFirstColumn="0" w:lastRowLastColumn="0"/>
+            </w:pPr>
+            <w:r>
+              <w:t>2</w:t>
+            </w:r>
+          </w:p>
+        </w:tc>
+      </w:tr>
+      <w:tr>
+        <w:trPr>
+          <w:trHeight w:val="434"/>
+        </w:trPr>
+        <w:tc>
+          <w:tcPr>
+            <w:cnfStyle w:val="001000000000" w:firstRow="0" w:lastRow="0" w:firstColumn="1" w:lastColumn="0" w:oddVBand="0" w:evenVBand="0" w:oddHBand="0" w:evenHBand="0" w:firstRowFirstColumn="0" w:firstRowLastColumn="0" w:lastRowFirstColumn="0" w:lastRowLastColumn="0"/>
+            <w:tcW w:w="2231" w:type="dxa"/>
+          </w:tcPr>
+          <w:p>
+            <w:pPr>
+              <w:pStyle w:val="Prrafodelista"/>
+              <w:ind w:left="0"/>
+            </w:pPr>
+            <w:r>
+              <w:t>Persistencia</w:t>
+            </w:r>
+          </w:p>
+        </w:tc>
+        <w:tc>
+          <w:tcPr>
+            <w:tcW w:w="2232" w:type="dxa"/>
+          </w:tcPr>
+          <w:p>
+            <w:pPr>
+              <w:pStyle w:val="Prrafodelista"/>
+              <w:ind w:left="0"/>
+              <w:cnfStyle w:val="000000000000" w:firstRow="0" w:lastRow="0" w:firstColumn="0" w:lastColumn="0" w:oddVBand="0" w:evenVBand="0" w:oddHBand="0" w:evenHBand="0" w:firstRowFirstColumn="0" w:firstRowLastColumn="0" w:lastRowFirstColumn="0" w:lastRowLastColumn="0"/>
+            </w:pPr>
+            <w:r>
+              <w:t xml:space="preserve">ST-01, ST-02, </w:t>
+            </w:r>
+          </w:p>
+          <w:p>
+            <w:pPr>
+              <w:pStyle w:val="Prrafodelista"/>
+              <w:ind w:left="0"/>
+              <w:cnfStyle w:val="000000000000" w:firstRow="0" w:lastRow="0" w:firstColumn="0" w:lastColumn="0" w:oddVBand="0" w:evenVBand="0" w:oddHBand="0" w:evenHBand="0" w:firstRowFirstColumn="0" w:firstRowLastColumn="0" w:lastRowFirstColumn="0" w:lastRowLastColumn="0"/>
+            </w:pPr>
+            <w:r>
+              <w:t>ST-03</w:t>
+            </w:r>
+          </w:p>
+        </w:tc>
+        <w:tc>
+          <w:tcPr>
+            <w:tcW w:w="2232" w:type="dxa"/>
+          </w:tcPr>
+          <w:p>
+            <w:pPr>
+              <w:pStyle w:val="Prrafodelista"/>
+              <w:ind w:left="0"/>
+              <w:cnfStyle w:val="000000000000" w:firstRow="0" w:lastRow="0" w:firstColumn="0" w:lastColumn="0" w:oddVBand="0" w:evenVBand="0" w:oddHBand="0" w:evenHBand="0" w:firstRowFirstColumn="0" w:firstRowLastColumn="0" w:lastRowFirstColumn="0" w:lastRowLastColumn="0"/>
+            </w:pPr>
+            <w:r>
+              <w:t xml:space="preserve">AT004, </w:t>
+            </w:r>
+            <w:r>
+              <w:t>AT002, AT005, AT003</w:t>
+            </w:r>
+          </w:p>
+        </w:tc>
+        <w:tc>
+          <w:tcPr>
+            <w:tcW w:w="2232" w:type="dxa"/>
+          </w:tcPr>
+          <w:p>
+            <w:pPr>
+              <w:pStyle w:val="Prrafodelista"/>
+              <w:ind w:left="0"/>
+              <w:cnfStyle w:val="000000000000" w:firstRow="0" w:lastRow="0" w:firstColumn="0" w:lastColumn="0" w:oddVBand="0" w:evenVBand="0" w:oddHBand="0" w:evenHBand="0" w:firstRowFirstColumn="0" w:firstRowLastColumn="0" w:lastRowFirstColumn="0" w:lastRowLastColumn="0"/>
+            </w:pPr>
+            <w:r>
+              <w:t>2, 4</w:t>
+            </w:r>
+          </w:p>
+        </w:tc>
+      </w:tr>
+      <w:tr>
+        <w:trPr>
+          <w:cnfStyle w:val="000000100000" w:firstRow="0" w:lastRow="0" w:firstColumn="0" w:lastColumn="0" w:oddVBand="0" w:evenVBand="0" w:oddHBand="1" w:evenHBand="0" w:firstRowFirstColumn="0" w:firstRowLastColumn="0" w:lastRowFirstColumn="0" w:lastRowLastColumn="0"/>
+          <w:trHeight w:val="651"/>
+        </w:trPr>
+        <w:tc>
+          <w:tcPr>
+            <w:cnfStyle w:val="001000000000" w:firstRow="0" w:lastRow="0" w:firstColumn="1" w:lastColumn="0" w:oddVBand="0" w:evenVBand="0" w:oddHBand="0" w:evenHBand="0" w:firstRowFirstColumn="0" w:firstRowLastColumn="0" w:lastRowFirstColumn="0" w:lastRowLastColumn="0"/>
+            <w:tcW w:w="2231" w:type="dxa"/>
+          </w:tcPr>
+          <w:p>
+            <w:pPr>
+              <w:pStyle w:val="Prrafodelista"/>
+              <w:ind w:left="0"/>
+            </w:pPr>
+            <w:r>
+              <w:t>Vista procesado</w:t>
+            </w:r>
+          </w:p>
+        </w:tc>
+        <w:tc>
+          <w:tcPr>
+            <w:tcW w:w="2232" w:type="dxa"/>
+          </w:tcPr>
+          <w:p>
+            <w:pPr>
+              <w:pStyle w:val="Prrafodelista"/>
+              <w:ind w:left="0"/>
+              <w:cnfStyle w:val="000000100000" w:firstRow="0" w:lastRow="0" w:firstColumn="0" w:lastColumn="0" w:oddVBand="0" w:evenVBand="0" w:oddHBand="1" w:evenHBand="0" w:firstRowFirstColumn="0" w:firstRowLastColumn="0" w:lastRowFirstColumn="0" w:lastRowLastColumn="0"/>
+            </w:pPr>
+            <w:r>
+              <w:t>ST-02, ST-03</w:t>
+            </w:r>
+          </w:p>
+        </w:tc>
+        <w:tc>
+          <w:tcPr>
+            <w:tcW w:w="2232" w:type="dxa"/>
+          </w:tcPr>
+          <w:p>
+            <w:pPr>
+              <w:pStyle w:val="Prrafodelista"/>
+              <w:ind w:left="0"/>
+              <w:cnfStyle w:val="000000100000" w:firstRow="0" w:lastRow="0" w:firstColumn="0" w:lastColumn="0" w:oddVBand="0" w:evenVBand="0" w:oddHBand="1" w:evenHBand="0" w:firstRowFirstColumn="0" w:firstRowLastColumn="0" w:lastRowFirstColumn="0" w:lastRowLastColumn="0"/>
+            </w:pPr>
+            <w:r>
+              <w:t xml:space="preserve">AT001, AT006, </w:t>
+            </w:r>
+            <w:r>
+              <w:t>AT002, AT005, AT003</w:t>
+            </w:r>
+          </w:p>
+        </w:tc>
+        <w:tc>
+          <w:tcPr>
+            <w:tcW w:w="2232" w:type="dxa"/>
+          </w:tcPr>
+          <w:p>
+            <w:pPr>
+              <w:pStyle w:val="Prrafodelista"/>
+              <w:ind w:left="0"/>
+              <w:cnfStyle w:val="000000100000" w:firstRow="0" w:lastRow="0" w:firstColumn="0" w:lastColumn="0" w:oddVBand="0" w:evenVBand="0" w:oddHBand="1" w:evenHBand="0" w:firstRowFirstColumn="0" w:firstRowLastColumn="0" w:lastRowFirstColumn="0" w:lastRowLastColumn="0"/>
+            </w:pPr>
+            <w:r>
+              <w:t>1, 2, 3</w:t>
+            </w:r>
+          </w:p>
+        </w:tc>
+      </w:tr>
+    </w:tbl>
+    <w:p>
+      <w:bookmarkStart w:id="8" w:name="_GoBack"/>
       <w:bookmarkEnd w:id="8"/>
     </w:p>
     <w:sectPr>
@@ -6215,7 +6501,6 @@
   <w:style w:type="character" w:default="1" w:styleId="Fuentedeprrafopredeter">
     <w:name w:val="Default Paragraph Font"/>
     <w:uiPriority w:val="1"/>
-    <w:semiHidden/>
     <w:unhideWhenUsed/>
   </w:style>
   <w:style w:type="table" w:default="1" w:styleId="Tablanormal">
@@ -6978,6 +7263,142 @@
     <w:uiPriority w:val="99"/>
     <w:rsid w:val="008B503D"/>
   </w:style>
+  <w:style w:type="table" w:styleId="Tabladecuadrcula3-nfasis5">
+    <w:name w:val="Grid Table 3 Accent 5"/>
+    <w:basedOn w:val="Tablanormal"/>
+    <w:uiPriority w:val="48"/>
+    <w:rsid w:val="00D06C74"/>
+    <w:pPr>
+      <w:spacing w:after="0" w:line="240" w:lineRule="auto"/>
+    </w:pPr>
+    <w:tblPr>
+      <w:tblStyleRowBandSize w:val="1"/>
+      <w:tblStyleColBandSize w:val="1"/>
+      <w:tblBorders>
+        <w:top w:val="single" w:sz="4" w:space="0" w:color="8EAADB" w:themeColor="accent5" w:themeTint="99"/>
+        <w:left w:val="single" w:sz="4" w:space="0" w:color="8EAADB" w:themeColor="accent5" w:themeTint="99"/>
+        <w:bottom w:val="single" w:sz="4" w:space="0" w:color="8EAADB" w:themeColor="accent5" w:themeTint="99"/>
+        <w:right w:val="single" w:sz="4" w:space="0" w:color="8EAADB" w:themeColor="accent5" w:themeTint="99"/>
+        <w:insideH w:val="single" w:sz="4" w:space="0" w:color="8EAADB" w:themeColor="accent5" w:themeTint="99"/>
+        <w:insideV w:val="single" w:sz="4" w:space="0" w:color="8EAADB" w:themeColor="accent5" w:themeTint="99"/>
+      </w:tblBorders>
+    </w:tblPr>
+    <w:tblStylePr w:type="firstRow">
+      <w:rPr>
+        <w:b/>
+        <w:bCs/>
+      </w:rPr>
+      <w:tblPr/>
+      <w:tcPr>
+        <w:tcBorders>
+          <w:top w:val="nil"/>
+          <w:left w:val="nil"/>
+          <w:right w:val="nil"/>
+          <w:insideH w:val="nil"/>
+          <w:insideV w:val="nil"/>
+        </w:tcBorders>
+        <w:shd w:val="clear" w:color="auto" w:fill="FFFFFF" w:themeFill="background1"/>
+      </w:tcPr>
+    </w:tblStylePr>
+    <w:tblStylePr w:type="lastRow">
+      <w:rPr>
+        <w:b/>
+        <w:bCs/>
+      </w:rPr>
+      <w:tblPr/>
+      <w:tcPr>
+        <w:tcBorders>
+          <w:left w:val="nil"/>
+          <w:bottom w:val="nil"/>
+          <w:right w:val="nil"/>
+          <w:insideH w:val="nil"/>
+          <w:insideV w:val="nil"/>
+        </w:tcBorders>
+        <w:shd w:val="clear" w:color="auto" w:fill="FFFFFF" w:themeFill="background1"/>
+      </w:tcPr>
+    </w:tblStylePr>
+    <w:tblStylePr w:type="firstCol">
+      <w:pPr>
+        <w:jc w:val="right"/>
+      </w:pPr>
+      <w:rPr>
+        <w:i/>
+        <w:iCs/>
+      </w:rPr>
+      <w:tblPr/>
+      <w:tcPr>
+        <w:tcBorders>
+          <w:top w:val="nil"/>
+          <w:left w:val="nil"/>
+          <w:bottom w:val="nil"/>
+          <w:insideH w:val="nil"/>
+          <w:insideV w:val="nil"/>
+        </w:tcBorders>
+        <w:shd w:val="clear" w:color="auto" w:fill="FFFFFF" w:themeFill="background1"/>
+      </w:tcPr>
+    </w:tblStylePr>
+    <w:tblStylePr w:type="lastCol">
+      <w:rPr>
+        <w:i/>
+        <w:iCs/>
+      </w:rPr>
+      <w:tblPr/>
+      <w:tcPr>
+        <w:tcBorders>
+          <w:top w:val="nil"/>
+          <w:bottom w:val="nil"/>
+          <w:right w:val="nil"/>
+          <w:insideH w:val="nil"/>
+          <w:insideV w:val="nil"/>
+        </w:tcBorders>
+        <w:shd w:val="clear" w:color="auto" w:fill="FFFFFF" w:themeFill="background1"/>
+      </w:tcPr>
+    </w:tblStylePr>
+    <w:tblStylePr w:type="band1Vert">
+      <w:tblPr/>
+      <w:tcPr>
+        <w:shd w:val="clear" w:color="auto" w:fill="D9E2F3" w:themeFill="accent5" w:themeFillTint="33"/>
+      </w:tcPr>
+    </w:tblStylePr>
+    <w:tblStylePr w:type="band1Horz">
+      <w:tblPr/>
+      <w:tcPr>
+        <w:shd w:val="clear" w:color="auto" w:fill="D9E2F3" w:themeFill="accent5" w:themeFillTint="33"/>
+      </w:tcPr>
+    </w:tblStylePr>
+    <w:tblStylePr w:type="neCell">
+      <w:tblPr/>
+      <w:tcPr>
+        <w:tcBorders>
+          <w:bottom w:val="single" w:sz="4" w:space="0" w:color="8EAADB" w:themeColor="accent5" w:themeTint="99"/>
+        </w:tcBorders>
+      </w:tcPr>
+    </w:tblStylePr>
+    <w:tblStylePr w:type="nwCell">
+      <w:tblPr/>
+      <w:tcPr>
+        <w:tcBorders>
+          <w:bottom w:val="single" w:sz="4" w:space="0" w:color="8EAADB" w:themeColor="accent5" w:themeTint="99"/>
+        </w:tcBorders>
+      </w:tcPr>
+    </w:tblStylePr>
+    <w:tblStylePr w:type="seCell">
+      <w:tblPr/>
+      <w:tcPr>
+        <w:tcBorders>
+          <w:top w:val="single" w:sz="4" w:space="0" w:color="8EAADB" w:themeColor="accent5" w:themeTint="99"/>
+        </w:tcBorders>
+      </w:tcPr>
+    </w:tblStylePr>
+    <w:tblStylePr w:type="swCell">
+      <w:tblPr/>
+      <w:tcPr>
+        <w:tcBorders>
+          <w:top w:val="single" w:sz="4" w:space="0" w:color="8EAADB" w:themeColor="accent5" w:themeTint="99"/>
+        </w:tcBorders>
+      </w:tcPr>
+    </w:tblStylePr>
+  </w:style>
 </w:styles>
 </file>
 
@@ -7266,7 +7687,7 @@
 </file>
 
 <file path=customXml/itemProps2.xml><?xml version="1.0" encoding="utf-8"?>
-<ds:datastoreItem xmlns:ds="http://schemas.openxmlformats.org/officeDocument/2006/customXml" ds:itemID="{09021122-6950-4223-A435-F42ED3148432}">
+<ds:datastoreItem xmlns:ds="http://schemas.openxmlformats.org/officeDocument/2006/customXml" ds:itemID="{2ED9F612-42B8-4319-810B-66CCF0883389}">
   <ds:schemaRefs>
     <ds:schemaRef ds:uri="http://schemas.openxmlformats.org/officeDocument/2006/bibliography"/>
   </ds:schemaRefs>

</xml_diff>